<commit_message>
Adding Google Analytics & GTag Manager
</commit_message>
<xml_diff>
--- a/SEO campaign/Actions (log).docx
+++ b/SEO campaign/Actions (log).docx
@@ -246,6 +246,56 @@
         <w:rPr>
           <w:lang w:val="fr-FR"/>
         </w:rPr>
+        <w:t>Link canonical</w:t>
+      </w:r>
+    </w:p>
+    <w:p>
+      <w:pPr>
+        <w:pStyle w:val="Paragraphedeliste"/>
+        <w:numPr>
+          <w:ilvl w:val="1"/>
+          <w:numId w:val="1"/>
+        </w:numPr>
+        <w:rPr>
+          <w:lang w:val="fr-FR"/>
+        </w:rPr>
+      </w:pPr>
+      <w:r>
+        <w:rPr>
+          <w:lang w:val="fr-FR"/>
+        </w:rPr>
+        <w:t xml:space="preserve">OG </w:t>
+      </w:r>
+      <w:proofErr w:type="gramStart"/>
+      <w:r>
+        <w:rPr>
+          <w:lang w:val="fr-FR"/>
+        </w:rPr>
+        <w:t>description( social</w:t>
+      </w:r>
+      <w:proofErr w:type="gramEnd"/>
+      <w:r>
+        <w:rPr>
+          <w:lang w:val="fr-FR"/>
+        </w:rPr>
+        <w:t xml:space="preserve"> media)</w:t>
+      </w:r>
+    </w:p>
+    <w:p>
+      <w:pPr>
+        <w:pStyle w:val="Paragraphedeliste"/>
+        <w:numPr>
+          <w:ilvl w:val="1"/>
+          <w:numId w:val="1"/>
+        </w:numPr>
+        <w:rPr>
+          <w:lang w:val="fr-FR"/>
+        </w:rPr>
+      </w:pPr>
+      <w:r>
+        <w:rPr>
+          <w:lang w:val="fr-FR"/>
+        </w:rPr>
         <w:t xml:space="preserve">Script </w:t>
       </w:r>
       <w:proofErr w:type="spellStart"/>
@@ -268,6 +318,20 @@
           <w:lang w:val="fr-FR"/>
         </w:rPr>
         <w:t>defer</w:t>
+      </w:r>
+      <w:proofErr w:type="spellEnd"/>
+      <w:r>
+        <w:rPr>
+          <w:lang w:val="fr-FR"/>
+        </w:rPr>
+        <w:t xml:space="preserve"> &amp; </w:t>
+      </w:r>
+      <w:proofErr w:type="spellStart"/>
+      <w:r>
+        <w:rPr>
+          <w:lang w:val="fr-FR"/>
+        </w:rPr>
+        <w:t>async</w:t>
       </w:r>
       <w:proofErr w:type="spellEnd"/>
     </w:p>

</xml_diff>

<commit_message>
replaced images with WebP compression format
</commit_message>
<xml_diff>
--- a/SEO campaign/Actions (log).docx
+++ b/SEO campaign/Actions (log).docx
@@ -66,6 +66,38 @@
         <w:rPr>
           <w:lang w:val="fr-FR"/>
         </w:rPr>
+        <w:t xml:space="preserve">Set up google </w:t>
+      </w:r>
+      <w:proofErr w:type="spellStart"/>
+      <w:r>
+        <w:rPr>
+          <w:lang w:val="fr-FR"/>
+        </w:rPr>
+        <w:t>analytics</w:t>
+      </w:r>
+      <w:proofErr w:type="spellEnd"/>
+      <w:r>
+        <w:rPr>
+          <w:lang w:val="fr-FR"/>
+        </w:rPr>
+        <w:t xml:space="preserve"> and google tags</w:t>
+      </w:r>
+    </w:p>
+    <w:p>
+      <w:pPr>
+        <w:pStyle w:val="Paragraphedeliste"/>
+        <w:numPr>
+          <w:ilvl w:val="0"/>
+          <w:numId w:val="1"/>
+        </w:numPr>
+        <w:rPr>
+          <w:lang w:val="fr-FR"/>
+        </w:rPr>
+      </w:pPr>
+      <w:r>
+        <w:rPr>
+          <w:lang w:val="fr-FR"/>
+        </w:rPr>
         <w:t xml:space="preserve">Html </w:t>
       </w:r>
       <w:proofErr w:type="spellStart"/>
@@ -115,6 +147,12 @@
         </w:rPr>
         <w:t>fr</w:t>
       </w:r>
+      <w:r>
+        <w:rPr>
+          <w:lang w:val="fr-FR"/>
+        </w:rPr>
+        <w:t>-FR</w:t>
+      </w:r>
       <w:proofErr w:type="spellEnd"/>
       <w:r>
         <w:rPr>
@@ -264,21 +302,7 @@
         <w:rPr>
           <w:lang w:val="fr-FR"/>
         </w:rPr>
-        <w:t xml:space="preserve">OG </w:t>
-      </w:r>
-      <w:proofErr w:type="gramStart"/>
-      <w:r>
-        <w:rPr>
-          <w:lang w:val="fr-FR"/>
-        </w:rPr>
-        <w:t>description( social</w:t>
-      </w:r>
-      <w:proofErr w:type="gramEnd"/>
-      <w:r>
-        <w:rPr>
-          <w:lang w:val="fr-FR"/>
-        </w:rPr>
-        <w:t xml:space="preserve"> media)</w:t>
+        <w:t>OG description( social media)</w:t>
       </w:r>
     </w:p>
     <w:p>
@@ -334,6 +358,12 @@
         <w:t>async</w:t>
       </w:r>
       <w:proofErr w:type="spellEnd"/>
+      <w:r>
+        <w:rPr>
+          <w:lang w:val="fr-FR"/>
+        </w:rPr>
+        <w:t xml:space="preserve"> -&gt; en fin de « body »</w:t>
+      </w:r>
     </w:p>
     <w:p>
       <w:pPr>
@@ -415,6 +445,102 @@
           <w:lang w:val="fr-FR"/>
         </w:rPr>
         <w:t>)</w:t>
+      </w:r>
+    </w:p>
+    <w:p>
+      <w:pPr>
+        <w:pStyle w:val="Paragraphedeliste"/>
+        <w:numPr>
+          <w:ilvl w:val="1"/>
+          <w:numId w:val="1"/>
+        </w:numPr>
+        <w:rPr>
+          <w:lang w:val="fr-FR"/>
+        </w:rPr>
+      </w:pPr>
+      <w:r>
+        <w:rPr>
+          <w:lang w:val="fr-FR"/>
+        </w:rPr>
+        <w:t>Suppression des mots-clés cachés/illisibles (</w:t>
+      </w:r>
+      <w:proofErr w:type="spellStart"/>
+      <w:r>
+        <w:rPr>
+          <w:lang w:val="fr-FR"/>
+        </w:rPr>
+        <w:t>blackhat</w:t>
+      </w:r>
+      <w:proofErr w:type="spellEnd"/>
+      <w:r>
+        <w:rPr>
+          <w:lang w:val="fr-FR"/>
+        </w:rPr>
+        <w:t xml:space="preserve"> SEO)</w:t>
+      </w:r>
+    </w:p>
+    <w:p>
+      <w:pPr>
+        <w:pStyle w:val="Paragraphedeliste"/>
+        <w:numPr>
+          <w:ilvl w:val="1"/>
+          <w:numId w:val="1"/>
+        </w:numPr>
+        <w:rPr>
+          <w:lang w:val="fr-FR"/>
+        </w:rPr>
+      </w:pPr>
+      <w:r>
+        <w:rPr>
+          <w:lang w:val="fr-FR"/>
+        </w:rPr>
+        <w:t xml:space="preserve">Remplacement des </w:t>
+      </w:r>
+      <w:proofErr w:type="spellStart"/>
+      <w:r>
+        <w:rPr>
+          <w:lang w:val="fr-FR"/>
+        </w:rPr>
+        <w:t>alts</w:t>
+      </w:r>
+      <w:proofErr w:type="spellEnd"/>
+      <w:r>
+        <w:rPr>
+          <w:lang w:val="fr-FR"/>
+        </w:rPr>
+        <w:t xml:space="preserve"> pour les images</w:t>
+      </w:r>
+    </w:p>
+    <w:p>
+      <w:pPr>
+        <w:pStyle w:val="Paragraphedeliste"/>
+        <w:numPr>
+          <w:ilvl w:val="2"/>
+          <w:numId w:val="1"/>
+        </w:numPr>
+        <w:rPr>
+          <w:lang w:val="fr-FR"/>
+        </w:rPr>
+      </w:pPr>
+      <w:r>
+        <w:rPr>
+          <w:lang w:val="fr-FR"/>
+        </w:rPr>
+        <w:t xml:space="preserve">Les </w:t>
+      </w:r>
+      <w:proofErr w:type="spellStart"/>
+      <w:r>
+        <w:rPr>
+          <w:lang w:val="fr-FR"/>
+        </w:rPr>
+        <w:t>alts</w:t>
+      </w:r>
+      <w:proofErr w:type="spellEnd"/>
+      <w:r>
+        <w:rPr>
+          <w:lang w:val="fr-FR"/>
+        </w:rPr>
+        <w:t xml:space="preserve"> décrivent les images et ne se focalisent pas uniquement sur les mots-clés. L’expérience utilisateur prime. </w:t>
       </w:r>
     </w:p>
     <w:sectPr>
@@ -451,7 +577,7 @@
         <w:ind w:left="1440" w:hanging="360"/>
       </w:pPr>
     </w:lvl>
-    <w:lvl w:ilvl="2" w:tplc="080C001B" w:tentative="1">
+    <w:lvl w:ilvl="2" w:tplc="080C001B">
       <w:start w:val="1"/>
       <w:numFmt w:val="lowerRoman"/>
       <w:lvlText w:val="%3."/>

</xml_diff>

<commit_message>
changing htaccess for cache
</commit_message>
<xml_diff>
--- a/SEO campaign/Actions (log).docx
+++ b/SEO campaign/Actions (log).docx
@@ -127,6 +127,24 @@
           <w:lang w:val="fr-FR"/>
         </w:rPr>
         <w:t>HSTS : forcez le passage à HTTPS et www</w:t>
+      </w:r>
+    </w:p>
+    <w:p>
+      <w:pPr>
+        <w:pStyle w:val="Paragraphedeliste"/>
+        <w:numPr>
+          <w:ilvl w:val="0"/>
+          <w:numId w:val="1"/>
+        </w:numPr>
+        <w:rPr>
+          <w:lang w:val="fr-FR"/>
+        </w:rPr>
+      </w:pPr>
+      <w:r>
+        <w:rPr>
+          <w:lang w:val="fr-FR"/>
+        </w:rPr>
+        <w:t>Cache config</w:t>
       </w:r>
     </w:p>
     <w:p>

</xml_diff>